<commit_message>
Run and create containers, create images, exec into containers, and stop/killing containers
</commit_message>
<xml_diff>
--- a/Introduction.docx
+++ b/Introduction.docx
@@ -2,7 +2,1184 @@
 <file path=word/document.xml><?xml version="1.0" encoding="utf-8"?>
 <w:document xmlns:wpc="http://schemas.microsoft.com/office/word/2010/wordprocessingCanvas" xmlns:cx="http://schemas.microsoft.com/office/drawing/2014/chartex" xmlns:cx1="http://schemas.microsoft.com/office/drawing/2015/9/8/chartex" xmlns:cx2="http://schemas.microsoft.com/office/drawing/2015/10/21/chartex" xmlns:cx3="http://schemas.microsoft.com/office/drawing/2016/5/9/chartex" xmlns:cx4="http://schemas.microsoft.com/office/drawing/2016/5/10/chartex" xmlns:cx5="http://schemas.microsoft.com/office/drawing/2016/5/11/chartex" xmlns:cx6="http://schemas.microsoft.com/office/drawing/2016/5/12/chartex" xmlns:cx7="http://schemas.microsoft.com/office/drawing/2016/5/13/chartex" xmlns:cx8="http://schemas.microsoft.com/office/drawing/2016/5/14/chartex" xmlns:mc="http://schemas.openxmlformats.org/markup-compatibility/2006" xmlns:aink="http://schemas.microsoft.com/office/drawing/2016/ink" xmlns:am3d="http://schemas.microsoft.com/office/drawing/2017/model3d" xmlns:o="urn:schemas-microsoft-com:office:office" xmlns:oel="http://schemas.microsoft.com/office/2019/extlst" xmlns:r="http://schemas.openxmlformats.org/officeDocument/2006/relationships" xmlns:m="http://schemas.openxmlformats.org/officeDocument/2006/math" xmlns:v="urn:schemas-microsoft-com:vml" xmlns:wp14="http://schemas.microsoft.com/office/word/2010/wordprocessingDrawing" xmlns:wp="http://schemas.openxmlformats.org/drawingml/2006/wordprocessingDrawing" xmlns:w10="urn:schemas-microsoft-com:office:word" xmlns:w="http://schemas.openxmlformats.org/wordprocessingml/2006/main" xmlns:w14="http://schemas.microsoft.com/office/word/2010/wordml" xmlns:w15="http://schemas.microsoft.com/office/word/2012/wordml" xmlns:w16cex="http://schemas.microsoft.com/office/word/2018/wordml/cex" xmlns:w16cid="http://schemas.microsoft.com/office/word/2016/wordml/cid" xmlns:w16="http://schemas.microsoft.com/office/word/2018/wordml" xmlns:w16sdtdh="http://schemas.microsoft.com/office/word/2020/wordml/sdtdatahash" xmlns:w16se="http://schemas.microsoft.com/office/word/2015/wordml/symex" xmlns:wpg="http://schemas.microsoft.com/office/word/2010/wordprocessingGroup" xmlns:wpi="http://schemas.microsoft.com/office/word/2010/wordprocessingInk" xmlns:wne="http://schemas.microsoft.com/office/word/2006/wordml" xmlns:wps="http://schemas.microsoft.com/office/word/2010/wordprocessingShape" mc:Ignorable="w14 w15 w16se w16cid w16 w16cex w16sdtdh wp14">
   <w:body>
-    <w:p/>
+    <w:p>
+      <w:pPr>
+        <w:pStyle w:val="ListParagraph"/>
+        <w:numPr>
+          <w:ilvl w:val="0"/>
+          <w:numId w:val="1"/>
+        </w:numPr>
+        <w:rPr>
+          <w:lang w:val="en-US"/>
+        </w:rPr>
+      </w:pPr>
+      <w:proofErr w:type="spellStart"/>
+      <w:r>
+        <w:rPr>
+          <w:lang w:val="en-US"/>
+        </w:rPr>
+        <w:t>sudo</w:t>
+      </w:r>
+      <w:proofErr w:type="spellEnd"/>
+      <w:r>
+        <w:rPr>
+          <w:lang w:val="en-US"/>
+        </w:rPr>
+        <w:t xml:space="preserve"> docker run hello-world</w:t>
+      </w:r>
+    </w:p>
+    <w:p>
+      <w:pPr>
+        <w:pStyle w:val="ListParagraph"/>
+        <w:numPr>
+          <w:ilvl w:val="1"/>
+          <w:numId w:val="1"/>
+        </w:numPr>
+        <w:rPr>
+          <w:lang w:val="en-US"/>
+        </w:rPr>
+      </w:pPr>
+      <w:r>
+        <w:rPr>
+          <w:lang w:val="en-US"/>
+        </w:rPr>
+        <w:t xml:space="preserve">run = create + start </w:t>
+      </w:r>
+    </w:p>
+    <w:p>
+      <w:pPr>
+        <w:pStyle w:val="ListParagraph"/>
+        <w:numPr>
+          <w:ilvl w:val="0"/>
+          <w:numId w:val="1"/>
+        </w:numPr>
+        <w:rPr>
+          <w:lang w:val="en-US"/>
+        </w:rPr>
+      </w:pPr>
+      <w:r>
+        <w:rPr>
+          <w:lang w:val="en-US"/>
+        </w:rPr>
+        <w:t xml:space="preserve">docker stores images in cache </w:t>
+      </w:r>
+    </w:p>
+    <w:p>
+      <w:pPr>
+        <w:pStyle w:val="ListParagraph"/>
+        <w:numPr>
+          <w:ilvl w:val="0"/>
+          <w:numId w:val="1"/>
+        </w:numPr>
+        <w:rPr>
+          <w:lang w:val="en-US"/>
+        </w:rPr>
+      </w:pPr>
+      <w:r>
+        <w:rPr>
+          <w:lang w:val="en-US"/>
+        </w:rPr>
+        <w:t xml:space="preserve">default commands </w:t>
+      </w:r>
+    </w:p>
+    <w:p>
+      <w:pPr>
+        <w:pStyle w:val="ListParagraph"/>
+        <w:numPr>
+          <w:ilvl w:val="1"/>
+          <w:numId w:val="1"/>
+        </w:numPr>
+        <w:rPr>
+          <w:lang w:val="en-US"/>
+        </w:rPr>
+      </w:pPr>
+      <w:r>
+        <w:rPr>
+          <w:lang w:val="en-US"/>
+        </w:rPr>
+        <w:t xml:space="preserve">docker container run </w:t>
+      </w:r>
+      <w:proofErr w:type="spellStart"/>
+      <w:r>
+        <w:rPr>
+          <w:lang w:val="en-US"/>
+        </w:rPr>
+        <w:t>busybox</w:t>
+      </w:r>
+      <w:proofErr w:type="spellEnd"/>
+      <w:r>
+        <w:rPr>
+          <w:lang w:val="en-US"/>
+        </w:rPr>
+        <w:t xml:space="preserve"> ls – ls here is the default commands </w:t>
+      </w:r>
+    </w:p>
+    <w:p>
+      <w:pPr>
+        <w:pStyle w:val="ListParagraph"/>
+        <w:numPr>
+          <w:ilvl w:val="2"/>
+          <w:numId w:val="1"/>
+        </w:numPr>
+        <w:rPr>
+          <w:lang w:val="en-US"/>
+        </w:rPr>
+      </w:pPr>
+      <w:r>
+        <w:rPr>
+          <w:lang w:val="en-US"/>
+        </w:rPr>
+        <w:t xml:space="preserve">“container” here is the context, developers suggest this </w:t>
+      </w:r>
+    </w:p>
+    <w:p>
+      <w:pPr>
+        <w:pStyle w:val="ListParagraph"/>
+        <w:numPr>
+          <w:ilvl w:val="1"/>
+          <w:numId w:val="1"/>
+        </w:numPr>
+        <w:rPr>
+          <w:lang w:val="en-US"/>
+        </w:rPr>
+      </w:pPr>
+      <w:r>
+        <w:rPr>
+          <w:lang w:val="en-US"/>
+        </w:rPr>
+        <w:t>Default commands are commands that run right after a container is called</w:t>
+      </w:r>
+    </w:p>
+    <w:p>
+      <w:pPr>
+        <w:pStyle w:val="ListParagraph"/>
+        <w:numPr>
+          <w:ilvl w:val="0"/>
+          <w:numId w:val="1"/>
+        </w:numPr>
+        <w:rPr>
+          <w:lang w:val="en-US"/>
+        </w:rPr>
+      </w:pPr>
+      <w:proofErr w:type="spellStart"/>
+      <w:r>
+        <w:rPr>
+          <w:lang w:val="en-US"/>
+        </w:rPr>
+        <w:t>s</w:t>
+      </w:r>
+      <w:r>
+        <w:rPr>
+          <w:lang w:val="en-US"/>
+        </w:rPr>
+        <w:t>udo</w:t>
+      </w:r>
+      <w:proofErr w:type="spellEnd"/>
+      <w:r>
+        <w:rPr>
+          <w:lang w:val="en-US"/>
+        </w:rPr>
+        <w:t xml:space="preserve"> docker container ls </w:t>
+      </w:r>
+      <w:r>
+        <w:rPr>
+          <w:lang w:val="en-US"/>
+        </w:rPr>
+        <w:t xml:space="preserve">or </w:t>
+      </w:r>
+      <w:proofErr w:type="spellStart"/>
+      <w:r>
+        <w:rPr>
+          <w:lang w:val="en-US"/>
+        </w:rPr>
+        <w:t>sudo</w:t>
+      </w:r>
+      <w:proofErr w:type="spellEnd"/>
+      <w:r>
+        <w:rPr>
+          <w:lang w:val="en-US"/>
+        </w:rPr>
+        <w:t xml:space="preserve"> docker container ls -a </w:t>
+      </w:r>
+    </w:p>
+    <w:p>
+      <w:pPr>
+        <w:pStyle w:val="ListParagraph"/>
+        <w:numPr>
+          <w:ilvl w:val="1"/>
+          <w:numId w:val="1"/>
+        </w:numPr>
+        <w:rPr>
+          <w:lang w:val="en-US"/>
+        </w:rPr>
+      </w:pPr>
+      <w:r>
+        <w:rPr>
+          <w:lang w:val="en-US"/>
+        </w:rPr>
+        <w:t xml:space="preserve">command is the default command </w:t>
+      </w:r>
+    </w:p>
+    <w:p>
+      <w:pPr>
+        <w:pStyle w:val="ListParagraph"/>
+        <w:numPr>
+          <w:ilvl w:val="1"/>
+          <w:numId w:val="1"/>
+        </w:numPr>
+        <w:rPr>
+          <w:lang w:val="en-US"/>
+        </w:rPr>
+      </w:pPr>
+      <w:r>
+        <w:rPr>
+          <w:lang w:val="en-US"/>
+        </w:rPr>
+        <w:t xml:space="preserve">names are names of famous people </w:t>
+      </w:r>
+    </w:p>
+    <w:p>
+      <w:pPr>
+        <w:pStyle w:val="ListParagraph"/>
+        <w:numPr>
+          <w:ilvl w:val="1"/>
+          <w:numId w:val="1"/>
+        </w:numPr>
+        <w:rPr>
+          <w:lang w:val="en-US"/>
+        </w:rPr>
+      </w:pPr>
+      <w:r>
+        <w:rPr>
+          <w:lang w:val="en-US"/>
+        </w:rPr>
+        <w:t xml:space="preserve">ports are list of container ports mapped to the host </w:t>
+      </w:r>
+    </w:p>
+    <w:p>
+      <w:pPr>
+        <w:pStyle w:val="ListParagraph"/>
+        <w:numPr>
+          <w:ilvl w:val="0"/>
+          <w:numId w:val="1"/>
+        </w:numPr>
+        <w:rPr>
+          <w:lang w:val="en-US"/>
+        </w:rPr>
+      </w:pPr>
+      <w:proofErr w:type="spellStart"/>
+      <w:r>
+        <w:rPr>
+          <w:lang w:val="en-US"/>
+        </w:rPr>
+        <w:t>sudo</w:t>
+      </w:r>
+      <w:proofErr w:type="spellEnd"/>
+      <w:r>
+        <w:rPr>
+          <w:lang w:val="en-US"/>
+        </w:rPr>
+        <w:t xml:space="preserve"> docker </w:t>
+      </w:r>
+      <w:r>
+        <w:rPr>
+          <w:lang w:val="en-US"/>
+        </w:rPr>
+        <w:t xml:space="preserve">create hello-world </w:t>
+      </w:r>
+    </w:p>
+    <w:p>
+      <w:pPr>
+        <w:pStyle w:val="ListParagraph"/>
+        <w:numPr>
+          <w:ilvl w:val="1"/>
+          <w:numId w:val="1"/>
+        </w:numPr>
+        <w:rPr>
+          <w:lang w:val="en-US"/>
+        </w:rPr>
+      </w:pPr>
+      <w:r>
+        <w:rPr>
+          <w:lang w:val="en-US"/>
+        </w:rPr>
+        <w:t xml:space="preserve">creates a hello-world (which is the image) container, but not running it </w:t>
+      </w:r>
+    </w:p>
+    <w:p>
+      <w:pPr>
+        <w:pStyle w:val="ListParagraph"/>
+        <w:numPr>
+          <w:ilvl w:val="1"/>
+          <w:numId w:val="1"/>
+        </w:numPr>
+        <w:rPr>
+          <w:lang w:val="en-US"/>
+        </w:rPr>
+      </w:pPr>
+      <w:r>
+        <w:rPr>
+          <w:lang w:val="en-US"/>
+        </w:rPr>
+        <w:t xml:space="preserve">it returns the id of the container that was just created </w:t>
+      </w:r>
+    </w:p>
+    <w:p>
+      <w:pPr>
+        <w:pStyle w:val="ListParagraph"/>
+        <w:numPr>
+          <w:ilvl w:val="1"/>
+          <w:numId w:val="1"/>
+        </w:numPr>
+        <w:rPr>
+          <w:lang w:val="en-US"/>
+        </w:rPr>
+      </w:pPr>
+      <w:r>
+        <w:rPr>
+          <w:lang w:val="en-US"/>
+        </w:rPr>
+        <w:t xml:space="preserve">status is now created, whereas for run </w:t>
+      </w:r>
+      <w:r>
+        <w:rPr>
+          <w:lang w:val="en-US"/>
+        </w:rPr>
+        <w:t xml:space="preserve">(or start) </w:t>
+      </w:r>
+      <w:r>
+        <w:rPr>
+          <w:lang w:val="en-US"/>
+        </w:rPr>
+        <w:t xml:space="preserve">the status was exited </w:t>
+      </w:r>
+    </w:p>
+    <w:p>
+      <w:pPr>
+        <w:pStyle w:val="ListParagraph"/>
+        <w:numPr>
+          <w:ilvl w:val="0"/>
+          <w:numId w:val="1"/>
+        </w:numPr>
+        <w:rPr>
+          <w:lang w:val="en-US"/>
+        </w:rPr>
+      </w:pPr>
+      <w:proofErr w:type="spellStart"/>
+      <w:r>
+        <w:rPr>
+          <w:lang w:val="en-US"/>
+        </w:rPr>
+        <w:t>sudo</w:t>
+      </w:r>
+      <w:proofErr w:type="spellEnd"/>
+      <w:r>
+        <w:rPr>
+          <w:lang w:val="en-US"/>
+        </w:rPr>
+        <w:t xml:space="preserve"> docker </w:t>
+      </w:r>
+      <w:r>
+        <w:rPr>
+          <w:lang w:val="en-US"/>
+        </w:rPr>
+        <w:t>start &lt;id of created container&gt;</w:t>
+      </w:r>
+    </w:p>
+    <w:p>
+      <w:pPr>
+        <w:pStyle w:val="ListParagraph"/>
+        <w:numPr>
+          <w:ilvl w:val="1"/>
+          <w:numId w:val="1"/>
+        </w:numPr>
+        <w:rPr>
+          <w:lang w:val="en-US"/>
+        </w:rPr>
+      </w:pPr>
+      <w:r>
+        <w:rPr>
+          <w:lang w:val="en-US"/>
+        </w:rPr>
+        <w:t>now the status is exited</w:t>
+      </w:r>
+    </w:p>
+    <w:p>
+      <w:pPr>
+        <w:pStyle w:val="ListParagraph"/>
+        <w:numPr>
+          <w:ilvl w:val="0"/>
+          <w:numId w:val="1"/>
+        </w:numPr>
+        <w:rPr>
+          <w:lang w:val="en-US"/>
+        </w:rPr>
+      </w:pPr>
+      <w:proofErr w:type="spellStart"/>
+      <w:r>
+        <w:rPr>
+          <w:lang w:val="en-US"/>
+        </w:rPr>
+        <w:t>sudo</w:t>
+      </w:r>
+      <w:proofErr w:type="spellEnd"/>
+      <w:r>
+        <w:rPr>
+          <w:lang w:val="en-US"/>
+        </w:rPr>
+        <w:t xml:space="preserve"> </w:t>
+      </w:r>
+      <w:r>
+        <w:rPr>
+          <w:lang w:val="en-US"/>
+        </w:rPr>
+        <w:t xml:space="preserve">docker system prune –all </w:t>
+      </w:r>
+    </w:p>
+    <w:p>
+      <w:pPr>
+        <w:pStyle w:val="ListParagraph"/>
+        <w:numPr>
+          <w:ilvl w:val="1"/>
+          <w:numId w:val="1"/>
+        </w:numPr>
+        <w:rPr>
+          <w:lang w:val="en-US"/>
+        </w:rPr>
+      </w:pPr>
+      <w:r>
+        <w:rPr>
+          <w:lang w:val="en-US"/>
+        </w:rPr>
+        <w:t xml:space="preserve">to clean all containers </w:t>
+      </w:r>
+    </w:p>
+    <w:p>
+      <w:pPr>
+        <w:pStyle w:val="ListParagraph"/>
+        <w:numPr>
+          <w:ilvl w:val="0"/>
+          <w:numId w:val="1"/>
+        </w:numPr>
+        <w:rPr>
+          <w:lang w:val="en-US"/>
+        </w:rPr>
+      </w:pPr>
+      <w:proofErr w:type="spellStart"/>
+      <w:r>
+        <w:rPr>
+          <w:lang w:val="en-US"/>
+        </w:rPr>
+        <w:t>sudo</w:t>
+      </w:r>
+      <w:proofErr w:type="spellEnd"/>
+      <w:r>
+        <w:rPr>
+          <w:lang w:val="en-US"/>
+        </w:rPr>
+        <w:t xml:space="preserve"> docker container logs &lt;container id&gt;</w:t>
+      </w:r>
+    </w:p>
+    <w:p>
+      <w:pPr>
+        <w:pStyle w:val="ListParagraph"/>
+        <w:numPr>
+          <w:ilvl w:val="1"/>
+          <w:numId w:val="1"/>
+        </w:numPr>
+        <w:rPr>
+          <w:lang w:val="en-US"/>
+        </w:rPr>
+      </w:pPr>
+      <w:r>
+        <w:rPr>
+          <w:lang w:val="en-US"/>
+        </w:rPr>
+        <w:t xml:space="preserve">simulate the logs of the container </w:t>
+      </w:r>
+    </w:p>
+    <w:p>
+      <w:pPr>
+        <w:pStyle w:val="ListParagraph"/>
+        <w:numPr>
+          <w:ilvl w:val="0"/>
+          <w:numId w:val="1"/>
+        </w:numPr>
+        <w:rPr>
+          <w:lang w:val="en-US"/>
+        </w:rPr>
+      </w:pPr>
+      <w:proofErr w:type="spellStart"/>
+      <w:r>
+        <w:rPr>
+          <w:lang w:val="en-US"/>
+        </w:rPr>
+        <w:t>sudo</w:t>
+      </w:r>
+      <w:proofErr w:type="spellEnd"/>
+      <w:r>
+        <w:rPr>
+          <w:lang w:val="en-US"/>
+        </w:rPr>
+        <w:t xml:space="preserve"> docker </w:t>
+      </w:r>
+      <w:r>
+        <w:rPr>
+          <w:lang w:val="en-US"/>
+        </w:rPr>
+        <w:t>container stop &lt;container id&gt;</w:t>
+      </w:r>
+    </w:p>
+    <w:p>
+      <w:pPr>
+        <w:pStyle w:val="ListParagraph"/>
+        <w:numPr>
+          <w:ilvl w:val="1"/>
+          <w:numId w:val="1"/>
+        </w:numPr>
+        <w:rPr>
+          <w:lang w:val="en-US"/>
+        </w:rPr>
+      </w:pPr>
+      <w:r>
+        <w:rPr>
+          <w:lang w:val="en-US"/>
+        </w:rPr>
+        <w:t>docker gives about 10 seconds for the container to stop any processes before killing it</w:t>
+      </w:r>
+    </w:p>
+    <w:p>
+      <w:pPr>
+        <w:pStyle w:val="ListParagraph"/>
+        <w:numPr>
+          <w:ilvl w:val="0"/>
+          <w:numId w:val="1"/>
+        </w:numPr>
+        <w:rPr>
+          <w:lang w:val="en-US"/>
+        </w:rPr>
+      </w:pPr>
+      <w:proofErr w:type="spellStart"/>
+      <w:r>
+        <w:rPr>
+          <w:lang w:val="en-US"/>
+        </w:rPr>
+        <w:t>sudo</w:t>
+      </w:r>
+      <w:proofErr w:type="spellEnd"/>
+      <w:r>
+        <w:rPr>
+          <w:lang w:val="en-US"/>
+        </w:rPr>
+        <w:t xml:space="preserve"> docker </w:t>
+      </w:r>
+      <w:r>
+        <w:rPr>
+          <w:lang w:val="en-US"/>
+        </w:rPr>
+        <w:t>container kill &lt;container id&gt;</w:t>
+      </w:r>
+    </w:p>
+    <w:p>
+      <w:pPr>
+        <w:pStyle w:val="ListParagraph"/>
+        <w:numPr>
+          <w:ilvl w:val="1"/>
+          <w:numId w:val="1"/>
+        </w:numPr>
+        <w:rPr>
+          <w:lang w:val="en-US"/>
+        </w:rPr>
+      </w:pPr>
+      <w:r>
+        <w:rPr>
+          <w:lang w:val="en-US"/>
+        </w:rPr>
+        <w:t xml:space="preserve">docker kills it immediately </w:t>
+      </w:r>
+    </w:p>
+    <w:p>
+      <w:pPr>
+        <w:pStyle w:val="ListParagraph"/>
+        <w:numPr>
+          <w:ilvl w:val="0"/>
+          <w:numId w:val="1"/>
+        </w:numPr>
+        <w:rPr>
+          <w:lang w:val="en-US"/>
+        </w:rPr>
+      </w:pPr>
+      <w:proofErr w:type="spellStart"/>
+      <w:r>
+        <w:rPr>
+          <w:lang w:val="en-US"/>
+        </w:rPr>
+        <w:t>sudo</w:t>
+      </w:r>
+      <w:proofErr w:type="spellEnd"/>
+      <w:r>
+        <w:rPr>
+          <w:lang w:val="en-US"/>
+        </w:rPr>
+        <w:t xml:space="preserve"> docker container rm &lt;container id&gt;</w:t>
+      </w:r>
+    </w:p>
+    <w:p>
+      <w:pPr>
+        <w:pStyle w:val="ListParagraph"/>
+        <w:numPr>
+          <w:ilvl w:val="1"/>
+          <w:numId w:val="1"/>
+        </w:numPr>
+        <w:rPr>
+          <w:lang w:val="en-US"/>
+        </w:rPr>
+      </w:pPr>
+      <w:r>
+        <w:rPr>
+          <w:lang w:val="en-US"/>
+        </w:rPr>
+        <w:t xml:space="preserve">use -f for force removal </w:t>
+      </w:r>
+    </w:p>
+    <w:p>
+      <w:pPr>
+        <w:pStyle w:val="ListParagraph"/>
+        <w:numPr>
+          <w:ilvl w:val="0"/>
+          <w:numId w:val="1"/>
+        </w:numPr>
+        <w:rPr>
+          <w:lang w:val="en-US"/>
+        </w:rPr>
+      </w:pPr>
+      <w:proofErr w:type="spellStart"/>
+      <w:r>
+        <w:rPr>
+          <w:lang w:val="en-US"/>
+        </w:rPr>
+        <w:t>sudo</w:t>
+      </w:r>
+      <w:proofErr w:type="spellEnd"/>
+      <w:r>
+        <w:rPr>
+          <w:lang w:val="en-US"/>
+        </w:rPr>
+        <w:t xml:space="preserve"> docker container inspect </w:t>
+      </w:r>
+      <w:r>
+        <w:rPr>
+          <w:lang w:val="en-US"/>
+        </w:rPr>
+        <w:t>&lt;container id&gt;</w:t>
+      </w:r>
+    </w:p>
+    <w:p>
+      <w:pPr>
+        <w:pStyle w:val="ListParagraph"/>
+        <w:numPr>
+          <w:ilvl w:val="1"/>
+          <w:numId w:val="1"/>
+        </w:numPr>
+        <w:rPr>
+          <w:lang w:val="en-US"/>
+        </w:rPr>
+      </w:pPr>
+      <w:r>
+        <w:rPr>
+          <w:lang w:val="en-US"/>
+        </w:rPr>
+        <w:t xml:space="preserve">returns a </w:t>
+      </w:r>
+      <w:proofErr w:type="spellStart"/>
+      <w:r>
+        <w:rPr>
+          <w:lang w:val="en-US"/>
+        </w:rPr>
+        <w:t>json</w:t>
+      </w:r>
+      <w:proofErr w:type="spellEnd"/>
+      <w:r>
+        <w:rPr>
+          <w:lang w:val="en-US"/>
+        </w:rPr>
+        <w:t xml:space="preserve"> format data </w:t>
+      </w:r>
+    </w:p>
+    <w:p>
+      <w:pPr>
+        <w:pStyle w:val="ListParagraph"/>
+        <w:numPr>
+          <w:ilvl w:val="1"/>
+          <w:numId w:val="1"/>
+        </w:numPr>
+        <w:rPr>
+          <w:lang w:val="en-US"/>
+        </w:rPr>
+      </w:pPr>
+    </w:p>
+    <w:p>
+      <w:pPr>
+        <w:pStyle w:val="ListParagraph"/>
+        <w:numPr>
+          <w:ilvl w:val="0"/>
+          <w:numId w:val="1"/>
+        </w:numPr>
+        <w:rPr>
+          <w:lang w:val="en-US"/>
+        </w:rPr>
+      </w:pPr>
+      <w:proofErr w:type="spellStart"/>
+      <w:r>
+        <w:rPr>
+          <w:lang w:val="en-US"/>
+        </w:rPr>
+        <w:t>sudo</w:t>
+      </w:r>
+      <w:proofErr w:type="spellEnd"/>
+      <w:r>
+        <w:rPr>
+          <w:lang w:val="en-US"/>
+        </w:rPr>
+        <w:t xml:space="preserve"> docker container </w:t>
+      </w:r>
+      <w:r>
+        <w:rPr>
+          <w:lang w:val="en-US"/>
+        </w:rPr>
+        <w:t xml:space="preserve">run </w:t>
+      </w:r>
+      <w:proofErr w:type="spellStart"/>
+      <w:r>
+        <w:rPr>
+          <w:lang w:val="en-US"/>
+        </w:rPr>
+        <w:t>redis</w:t>
+      </w:r>
+      <w:proofErr w:type="spellEnd"/>
+      <w:r>
+        <w:rPr>
+          <w:lang w:val="en-US"/>
+        </w:rPr>
+        <w:t xml:space="preserve"> -&gt; </w:t>
+      </w:r>
+      <w:proofErr w:type="spellStart"/>
+      <w:r>
+        <w:rPr>
+          <w:lang w:val="en-US"/>
+        </w:rPr>
+        <w:t>sudo</w:t>
+      </w:r>
+      <w:proofErr w:type="spellEnd"/>
+      <w:r>
+        <w:rPr>
+          <w:lang w:val="en-US"/>
+        </w:rPr>
+        <w:t xml:space="preserve"> docker container </w:t>
+      </w:r>
+      <w:r>
+        <w:rPr>
+          <w:lang w:val="en-US"/>
+        </w:rPr>
+        <w:t>exec -it &lt;container id&gt;</w:t>
+      </w:r>
+      <w:r>
+        <w:rPr>
+          <w:lang w:val="en-US"/>
+        </w:rPr>
+        <w:t xml:space="preserve"> </w:t>
+      </w:r>
+      <w:proofErr w:type="spellStart"/>
+      <w:r>
+        <w:rPr>
+          <w:lang w:val="en-US"/>
+        </w:rPr>
+        <w:t>redis</w:t>
+      </w:r>
+      <w:proofErr w:type="spellEnd"/>
+      <w:r>
+        <w:rPr>
+          <w:lang w:val="en-US"/>
+        </w:rPr>
+        <w:t>-cli</w:t>
+      </w:r>
+      <w:r>
+        <w:rPr>
+          <w:lang w:val="en-US"/>
+        </w:rPr>
+        <w:t xml:space="preserve"> or </w:t>
+      </w:r>
+      <w:proofErr w:type="spellStart"/>
+      <w:r>
+        <w:rPr>
+          <w:lang w:val="en-US"/>
+        </w:rPr>
+        <w:t>sudo</w:t>
+      </w:r>
+      <w:proofErr w:type="spellEnd"/>
+      <w:r>
+        <w:rPr>
+          <w:lang w:val="en-US"/>
+        </w:rPr>
+        <w:t xml:space="preserve"> docker container exec -it &lt;container id&gt; </w:t>
+      </w:r>
+      <w:proofErr w:type="spellStart"/>
+      <w:r>
+        <w:rPr>
+          <w:lang w:val="en-US"/>
+        </w:rPr>
+        <w:t>sh</w:t>
+      </w:r>
+      <w:proofErr w:type="spellEnd"/>
+      <w:r>
+        <w:rPr>
+          <w:lang w:val="en-US"/>
+        </w:rPr>
+        <w:t xml:space="preserve"> (for </w:t>
+      </w:r>
+      <w:proofErr w:type="spellStart"/>
+      <w:r>
+        <w:rPr>
+          <w:lang w:val="en-US"/>
+        </w:rPr>
+        <w:t>ssh</w:t>
+      </w:r>
+      <w:proofErr w:type="spellEnd"/>
+      <w:r>
+        <w:rPr>
+          <w:lang w:val="en-US"/>
+        </w:rPr>
+        <w:t>)</w:t>
+      </w:r>
+    </w:p>
+    <w:p>
+      <w:pPr>
+        <w:pStyle w:val="ListParagraph"/>
+        <w:numPr>
+          <w:ilvl w:val="1"/>
+          <w:numId w:val="1"/>
+        </w:numPr>
+        <w:rPr>
+          <w:lang w:val="en-US"/>
+        </w:rPr>
+      </w:pPr>
+      <w:r>
+        <w:rPr>
+          <w:lang w:val="en-US"/>
+        </w:rPr>
+        <w:t xml:space="preserve">run a command in an already running container </w:t>
+      </w:r>
+    </w:p>
+    <w:p>
+      <w:pPr>
+        <w:pStyle w:val="ListParagraph"/>
+        <w:numPr>
+          <w:ilvl w:val="1"/>
+          <w:numId w:val="1"/>
+        </w:numPr>
+        <w:rPr>
+          <w:lang w:val="en-US"/>
+        </w:rPr>
+      </w:pPr>
+      <w:r>
+        <w:rPr>
+          <w:lang w:val="en-US"/>
+        </w:rPr>
+        <w:t xml:space="preserve">-it means interactive mode </w:t>
+      </w:r>
+    </w:p>
+    <w:p>
+      <w:pPr>
+        <w:pStyle w:val="ListParagraph"/>
+        <w:numPr>
+          <w:ilvl w:val="0"/>
+          <w:numId w:val="1"/>
+        </w:numPr>
+        <w:rPr>
+          <w:lang w:val="en-US"/>
+        </w:rPr>
+      </w:pPr>
+      <w:proofErr w:type="spellStart"/>
+      <w:r>
+        <w:rPr>
+          <w:lang w:val="en-US"/>
+        </w:rPr>
+        <w:t>Sudo</w:t>
+      </w:r>
+      <w:proofErr w:type="spellEnd"/>
+      <w:r>
+        <w:rPr>
+          <w:lang w:val="en-US"/>
+        </w:rPr>
+        <w:t xml:space="preserve"> docker container run -it &lt;image name&gt; </w:t>
+      </w:r>
+      <w:proofErr w:type="spellStart"/>
+      <w:r>
+        <w:rPr>
+          <w:lang w:val="en-US"/>
+        </w:rPr>
+        <w:t>sh</w:t>
+      </w:r>
+      <w:proofErr w:type="spellEnd"/>
+    </w:p>
+    <w:p>
+      <w:pPr>
+        <w:pStyle w:val="ListParagraph"/>
+        <w:numPr>
+          <w:ilvl w:val="1"/>
+          <w:numId w:val="1"/>
+        </w:numPr>
+        <w:rPr>
+          <w:lang w:val="en-US"/>
+        </w:rPr>
+      </w:pPr>
+      <w:r>
+        <w:rPr>
+          <w:lang w:val="en-US"/>
+        </w:rPr>
+        <w:t xml:space="preserve">start a docker container with shell </w:t>
+      </w:r>
+    </w:p>
+    <w:p>
+      <w:pPr>
+        <w:pStyle w:val="ListParagraph"/>
+        <w:numPr>
+          <w:ilvl w:val="0"/>
+          <w:numId w:val="1"/>
+        </w:numPr>
+        <w:rPr>
+          <w:lang w:val="en-US"/>
+        </w:rPr>
+      </w:pPr>
+      <w:proofErr w:type="spellStart"/>
+      <w:r>
+        <w:rPr>
+          <w:lang w:val="en-US"/>
+        </w:rPr>
+        <w:t>sudo</w:t>
+      </w:r>
+      <w:proofErr w:type="spellEnd"/>
+      <w:r>
+        <w:rPr>
+          <w:lang w:val="en-US"/>
+        </w:rPr>
+        <w:t xml:space="preserve"> docker container </w:t>
+      </w:r>
+      <w:r>
+        <w:rPr>
+          <w:lang w:val="en-US"/>
+        </w:rPr>
+        <w:t xml:space="preserve">run -it –name </w:t>
+      </w:r>
+      <w:proofErr w:type="spellStart"/>
+      <w:r>
+        <w:rPr>
+          <w:lang w:val="en-US"/>
+        </w:rPr>
+        <w:t>jason</w:t>
+      </w:r>
+      <w:proofErr w:type="spellEnd"/>
+      <w:r>
+        <w:rPr>
+          <w:lang w:val="en-US"/>
+        </w:rPr>
+        <w:t xml:space="preserve"> </w:t>
+      </w:r>
+      <w:proofErr w:type="spellStart"/>
+      <w:r>
+        <w:rPr>
+          <w:lang w:val="en-US"/>
+        </w:rPr>
+        <w:t>alphine:latest</w:t>
+      </w:r>
+      <w:proofErr w:type="spellEnd"/>
+      <w:r>
+        <w:rPr>
+          <w:lang w:val="en-US"/>
+        </w:rPr>
+        <w:t xml:space="preserve"> /bin/</w:t>
+      </w:r>
+      <w:proofErr w:type="spellStart"/>
+      <w:r>
+        <w:rPr>
+          <w:lang w:val="en-US"/>
+        </w:rPr>
+        <w:t>sh</w:t>
+      </w:r>
+      <w:proofErr w:type="spellEnd"/>
+    </w:p>
+    <w:p>
+      <w:pPr>
+        <w:pStyle w:val="ListParagraph"/>
+        <w:numPr>
+          <w:ilvl w:val="1"/>
+          <w:numId w:val="1"/>
+        </w:numPr>
+        <w:rPr>
+          <w:lang w:val="en-US"/>
+        </w:rPr>
+      </w:pPr>
+      <w:proofErr w:type="spellStart"/>
+      <w:r>
+        <w:rPr>
+          <w:lang w:val="en-US"/>
+        </w:rPr>
+        <w:t>apk</w:t>
+      </w:r>
+      <w:proofErr w:type="spellEnd"/>
+      <w:r>
+        <w:rPr>
+          <w:lang w:val="en-US"/>
+        </w:rPr>
+        <w:t xml:space="preserve"> add –update </w:t>
+      </w:r>
+      <w:proofErr w:type="spellStart"/>
+      <w:r>
+        <w:rPr>
+          <w:lang w:val="en-US"/>
+        </w:rPr>
+        <w:t>redis</w:t>
+      </w:r>
+      <w:proofErr w:type="spellEnd"/>
+    </w:p>
+    <w:p>
+      <w:pPr>
+        <w:pStyle w:val="ListParagraph"/>
+        <w:numPr>
+          <w:ilvl w:val="1"/>
+          <w:numId w:val="1"/>
+        </w:numPr>
+        <w:rPr>
+          <w:lang w:val="en-US"/>
+        </w:rPr>
+      </w:pPr>
+      <w:proofErr w:type="spellStart"/>
+      <w:r>
+        <w:rPr>
+          <w:lang w:val="en-US"/>
+        </w:rPr>
+        <w:t>sudo</w:t>
+      </w:r>
+      <w:proofErr w:type="spellEnd"/>
+      <w:r>
+        <w:rPr>
+          <w:lang w:val="en-US"/>
+        </w:rPr>
+        <w:t xml:space="preserve"> docker container commit </w:t>
+      </w:r>
+      <w:proofErr w:type="spellStart"/>
+      <w:r>
+        <w:rPr>
+          <w:lang w:val="en-US"/>
+        </w:rPr>
+        <w:t>jason</w:t>
+      </w:r>
+      <w:proofErr w:type="spellEnd"/>
+      <w:r>
+        <w:rPr>
+          <w:lang w:val="en-US"/>
+        </w:rPr>
+        <w:t xml:space="preserve"> </w:t>
+      </w:r>
+      <w:proofErr w:type="spellStart"/>
+      <w:r>
+        <w:rPr>
+          <w:lang w:val="en-US"/>
+        </w:rPr>
+        <w:t>jason</w:t>
+      </w:r>
+      <w:proofErr w:type="spellEnd"/>
+      <w:r>
+        <w:rPr>
+          <w:lang w:val="en-US"/>
+        </w:rPr>
+        <w:t>-image</w:t>
+      </w:r>
+    </w:p>
+    <w:p>
+      <w:pPr>
+        <w:pStyle w:val="ListParagraph"/>
+        <w:numPr>
+          <w:ilvl w:val="1"/>
+          <w:numId w:val="1"/>
+        </w:numPr>
+        <w:rPr>
+          <w:lang w:val="en-US"/>
+        </w:rPr>
+      </w:pPr>
+      <w:proofErr w:type="spellStart"/>
+      <w:r>
+        <w:rPr>
+          <w:lang w:val="en-US"/>
+        </w:rPr>
+        <w:t>sudo</w:t>
+      </w:r>
+      <w:proofErr w:type="spellEnd"/>
+      <w:r>
+        <w:rPr>
+          <w:lang w:val="en-US"/>
+        </w:rPr>
+        <w:t xml:space="preserve"> docker image ls -a </w:t>
+      </w:r>
+    </w:p>
+    <w:p>
+      <w:pPr>
+        <w:pStyle w:val="ListParagraph"/>
+        <w:numPr>
+          <w:ilvl w:val="1"/>
+          <w:numId w:val="1"/>
+        </w:numPr>
+        <w:rPr>
+          <w:lang w:val="en-US"/>
+        </w:rPr>
+      </w:pPr>
+      <w:r>
+        <w:rPr>
+          <w:lang w:val="en-US"/>
+        </w:rPr>
+        <w:t xml:space="preserve">a manual way to create an image but a better way is to use </w:t>
+      </w:r>
+      <w:proofErr w:type="spellStart"/>
+      <w:r>
+        <w:rPr>
+          <w:lang w:val="en-US"/>
+        </w:rPr>
+        <w:t>Dockerfile</w:t>
+      </w:r>
+      <w:proofErr w:type="spellEnd"/>
+      <w:r>
+        <w:rPr>
+          <w:lang w:val="en-US"/>
+        </w:rPr>
+        <w:t xml:space="preserve"> </w:t>
+      </w:r>
+    </w:p>
+    <w:p>
+      <w:pPr>
+        <w:pStyle w:val="ListParagraph"/>
+        <w:numPr>
+          <w:ilvl w:val="0"/>
+          <w:numId w:val="1"/>
+        </w:numPr>
+        <w:rPr>
+          <w:lang w:val="en-US"/>
+        </w:rPr>
+      </w:pPr>
+      <w:proofErr w:type="spellStart"/>
+      <w:r>
+        <w:rPr>
+          <w:lang w:val="en-US"/>
+        </w:rPr>
+        <w:t>sudo</w:t>
+      </w:r>
+      <w:proofErr w:type="spellEnd"/>
+      <w:r>
+        <w:rPr>
+          <w:lang w:val="en-US"/>
+        </w:rPr>
+        <w:t xml:space="preserve"> docker container </w:t>
+      </w:r>
+    </w:p>
     <w:sectPr>
       <w:pgSz w:w="11906" w:h="16838"/>
       <w:pgMar w:top="1440" w:right="1440" w:bottom="1440" w:left="1440" w:header="708" w:footer="708" w:gutter="0"/>
@@ -11,6 +1188,103 @@
     </w:sectPr>
   </w:body>
 </w:document>
+</file>
+
+<file path=word/numbering.xml><?xml version="1.0" encoding="utf-8"?>
+<w:numbering xmlns:wpc="http://schemas.microsoft.com/office/word/2010/wordprocessingCanvas" xmlns:cx="http://schemas.microsoft.com/office/drawing/2014/chartex" xmlns:cx1="http://schemas.microsoft.com/office/drawing/2015/9/8/chartex" xmlns:cx2="http://schemas.microsoft.com/office/drawing/2015/10/21/chartex" xmlns:cx3="http://schemas.microsoft.com/office/drawing/2016/5/9/chartex" xmlns:cx4="http://schemas.microsoft.com/office/drawing/2016/5/10/chartex" xmlns:cx5="http://schemas.microsoft.com/office/drawing/2016/5/11/chartex" xmlns:cx6="http://schemas.microsoft.com/office/drawing/2016/5/12/chartex" xmlns:cx7="http://schemas.microsoft.com/office/drawing/2016/5/13/chartex" xmlns:cx8="http://schemas.microsoft.com/office/drawing/2016/5/14/chartex" xmlns:mc="http://schemas.openxmlformats.org/markup-compatibility/2006" xmlns:aink="http://schemas.microsoft.com/office/drawing/2016/ink" xmlns:am3d="http://schemas.microsoft.com/office/drawing/2017/model3d" xmlns:o="urn:schemas-microsoft-com:office:office" xmlns:oel="http://schemas.microsoft.com/office/2019/extlst" xmlns:r="http://schemas.openxmlformats.org/officeDocument/2006/relationships" xmlns:m="http://schemas.openxmlformats.org/officeDocument/2006/math" xmlns:v="urn:schemas-microsoft-com:vml" xmlns:wp14="http://schemas.microsoft.com/office/word/2010/wordprocessingDrawing" xmlns:wp="http://schemas.openxmlformats.org/drawingml/2006/wordprocessingDrawing" xmlns:w10="urn:schemas-microsoft-com:office:word" xmlns:w="http://schemas.openxmlformats.org/wordprocessingml/2006/main" xmlns:w14="http://schemas.microsoft.com/office/word/2010/wordml" xmlns:w15="http://schemas.microsoft.com/office/word/2012/wordml" xmlns:w16cex="http://schemas.microsoft.com/office/word/2018/wordml/cex" xmlns:w16cid="http://schemas.microsoft.com/office/word/2016/wordml/cid" xmlns:w16="http://schemas.microsoft.com/office/word/2018/wordml" xmlns:w16sdtdh="http://schemas.microsoft.com/office/word/2020/wordml/sdtdatahash" xmlns:w16se="http://schemas.microsoft.com/office/word/2015/wordml/symex" xmlns:wpg="http://schemas.microsoft.com/office/word/2010/wordprocessingGroup" xmlns:wpi="http://schemas.microsoft.com/office/word/2010/wordprocessingInk" xmlns:wne="http://schemas.microsoft.com/office/word/2006/wordml" xmlns:wps="http://schemas.microsoft.com/office/word/2010/wordprocessingShape" mc:Ignorable="w14 w15 w16se w16cid w16 w16cex w16sdtdh wp14">
+  <w:abstractNum w:abstractNumId="0" w15:restartNumberingAfterBreak="0">
+    <w:nsid w:val="54C304E6"/>
+    <w:multiLevelType w:val="hybridMultilevel"/>
+    <w:tmpl w:val="2B0853C0"/>
+    <w:lvl w:ilvl="0" w:tplc="44090011">
+      <w:start w:val="1"/>
+      <w:numFmt w:val="decimal"/>
+      <w:lvlText w:val="%1)"/>
+      <w:lvlJc w:val="left"/>
+      <w:pPr>
+        <w:ind w:left="720" w:hanging="360"/>
+      </w:pPr>
+      <w:rPr>
+        <w:rFonts w:hint="default"/>
+      </w:rPr>
+    </w:lvl>
+    <w:lvl w:ilvl="1" w:tplc="44090019">
+      <w:start w:val="1"/>
+      <w:numFmt w:val="lowerLetter"/>
+      <w:lvlText w:val="%2."/>
+      <w:lvlJc w:val="left"/>
+      <w:pPr>
+        <w:ind w:left="1440" w:hanging="360"/>
+      </w:pPr>
+    </w:lvl>
+    <w:lvl w:ilvl="2" w:tplc="4409001B">
+      <w:start w:val="1"/>
+      <w:numFmt w:val="lowerRoman"/>
+      <w:lvlText w:val="%3."/>
+      <w:lvlJc w:val="right"/>
+      <w:pPr>
+        <w:ind w:left="2160" w:hanging="180"/>
+      </w:pPr>
+    </w:lvl>
+    <w:lvl w:ilvl="3" w:tplc="4409000F" w:tentative="1">
+      <w:start w:val="1"/>
+      <w:numFmt w:val="decimal"/>
+      <w:lvlText w:val="%4."/>
+      <w:lvlJc w:val="left"/>
+      <w:pPr>
+        <w:ind w:left="2880" w:hanging="360"/>
+      </w:pPr>
+    </w:lvl>
+    <w:lvl w:ilvl="4" w:tplc="44090019" w:tentative="1">
+      <w:start w:val="1"/>
+      <w:numFmt w:val="lowerLetter"/>
+      <w:lvlText w:val="%5."/>
+      <w:lvlJc w:val="left"/>
+      <w:pPr>
+        <w:ind w:left="3600" w:hanging="360"/>
+      </w:pPr>
+    </w:lvl>
+    <w:lvl w:ilvl="5" w:tplc="4409001B" w:tentative="1">
+      <w:start w:val="1"/>
+      <w:numFmt w:val="lowerRoman"/>
+      <w:lvlText w:val="%6."/>
+      <w:lvlJc w:val="right"/>
+      <w:pPr>
+        <w:ind w:left="4320" w:hanging="180"/>
+      </w:pPr>
+    </w:lvl>
+    <w:lvl w:ilvl="6" w:tplc="4409000F" w:tentative="1">
+      <w:start w:val="1"/>
+      <w:numFmt w:val="decimal"/>
+      <w:lvlText w:val="%7."/>
+      <w:lvlJc w:val="left"/>
+      <w:pPr>
+        <w:ind w:left="5040" w:hanging="360"/>
+      </w:pPr>
+    </w:lvl>
+    <w:lvl w:ilvl="7" w:tplc="44090019" w:tentative="1">
+      <w:start w:val="1"/>
+      <w:numFmt w:val="lowerLetter"/>
+      <w:lvlText w:val="%8."/>
+      <w:lvlJc w:val="left"/>
+      <w:pPr>
+        <w:ind w:left="5760" w:hanging="360"/>
+      </w:pPr>
+    </w:lvl>
+    <w:lvl w:ilvl="8" w:tplc="4409001B" w:tentative="1">
+      <w:start w:val="1"/>
+      <w:numFmt w:val="lowerRoman"/>
+      <w:lvlText w:val="%9."/>
+      <w:lvlJc w:val="right"/>
+      <w:pPr>
+        <w:ind w:left="6480" w:hanging="180"/>
+      </w:pPr>
+    </w:lvl>
+  </w:abstractNum>
+  <w:num w:numId="1" w16cid:durableId="76824977">
+    <w:abstractNumId w:val="0"/>
+  </w:num>
+</w:numbering>
 </file>
 
 <file path=word/styles.xml><?xml version="1.0" encoding="utf-8"?>
@@ -439,6 +1713,17 @@
     <w:semiHidden/>
     <w:unhideWhenUsed/>
   </w:style>
+  <w:style w:type="paragraph" w:styleId="ListParagraph">
+    <w:name w:val="List Paragraph"/>
+    <w:basedOn w:val="Normal"/>
+    <w:uiPriority w:val="34"/>
+    <w:qFormat/>
+    <w:rsid w:val="00733656"/>
+    <w:pPr>
+      <w:ind w:left="720"/>
+      <w:contextualSpacing/>
+    </w:pPr>
+  </w:style>
 </w:styles>
 </file>
 

</xml_diff>

<commit_message>
copy and add, and port forwarding in docker
</commit_message>
<xml_diff>
--- a/Introduction.docx
+++ b/Introduction.docx
@@ -1501,6 +1501,426 @@
           <w:lang w:val="en-US"/>
         </w:rPr>
         <w:t>Make a html file (for copy later)</w:t>
+      </w:r>
+      <w:r>
+        <w:rPr>
+          <w:lang w:val="en-US"/>
+        </w:rPr>
+        <w:t>, make a tar file</w:t>
+      </w:r>
+    </w:p>
+    <w:p>
+      <w:pPr>
+        <w:pStyle w:val="ListParagraph"/>
+        <w:numPr>
+          <w:ilvl w:val="1"/>
+          <w:numId w:val="1"/>
+        </w:numPr>
+        <w:rPr>
+          <w:lang w:val="en-US"/>
+        </w:rPr>
+      </w:pPr>
+      <w:r>
+        <w:rPr>
+          <w:lang w:val="en-US"/>
+        </w:rPr>
+        <w:t xml:space="preserve">Cd / means root directory </w:t>
+      </w:r>
+    </w:p>
+    <w:p>
+      <w:pPr>
+        <w:pStyle w:val="ListParagraph"/>
+        <w:numPr>
+          <w:ilvl w:val="1"/>
+          <w:numId w:val="1"/>
+        </w:numPr>
+        <w:rPr>
+          <w:lang w:val="en-US"/>
+        </w:rPr>
+      </w:pPr>
+      <w:r>
+        <w:rPr>
+          <w:lang w:val="en-US"/>
+        </w:rPr>
+        <w:t xml:space="preserve">Cd ~ means home directory </w:t>
+      </w:r>
+    </w:p>
+    <w:p>
+      <w:pPr>
+        <w:pStyle w:val="ListParagraph"/>
+        <w:numPr>
+          <w:ilvl w:val="1"/>
+          <w:numId w:val="1"/>
+        </w:numPr>
+        <w:rPr>
+          <w:lang w:val="en-US"/>
+        </w:rPr>
+      </w:pPr>
+      <w:r>
+        <w:rPr>
+          <w:lang w:val="en-US"/>
+        </w:rPr>
+        <w:t>Make a tar file:</w:t>
+      </w:r>
+    </w:p>
+    <w:p>
+      <w:pPr>
+        <w:pStyle w:val="ListParagraph"/>
+        <w:numPr>
+          <w:ilvl w:val="2"/>
+          <w:numId w:val="1"/>
+        </w:numPr>
+        <w:rPr>
+          <w:lang w:val="en-US"/>
+        </w:rPr>
+      </w:pPr>
+      <w:r>
+        <w:rPr>
+          <w:lang w:val="en-US"/>
+        </w:rPr>
+        <w:t>tar -</w:t>
+      </w:r>
+      <w:proofErr w:type="spellStart"/>
+      <w:r>
+        <w:rPr>
+          <w:lang w:val="en-US"/>
+        </w:rPr>
+        <w:t>cf</w:t>
+      </w:r>
+      <w:proofErr w:type="spellEnd"/>
+      <w:r>
+        <w:rPr>
+          <w:lang w:val="en-US"/>
+        </w:rPr>
+        <w:t xml:space="preserve"> a.tar a.txt b.txt</w:t>
+      </w:r>
+    </w:p>
+    <w:p>
+      <w:pPr>
+        <w:pStyle w:val="ListParagraph"/>
+        <w:numPr>
+          <w:ilvl w:val="2"/>
+          <w:numId w:val="1"/>
+        </w:numPr>
+        <w:rPr>
+          <w:lang w:val="en-US"/>
+        </w:rPr>
+      </w:pPr>
+      <w:r>
+        <w:rPr>
+          <w:lang w:val="en-US"/>
+        </w:rPr>
+        <w:t>tar -</w:t>
+      </w:r>
+      <w:proofErr w:type="spellStart"/>
+      <w:r>
+        <w:rPr>
+          <w:lang w:val="en-US"/>
+        </w:rPr>
+        <w:t>cf</w:t>
+      </w:r>
+      <w:proofErr w:type="spellEnd"/>
+      <w:r>
+        <w:rPr>
+          <w:lang w:val="en-US"/>
+        </w:rPr>
+        <w:t xml:space="preserve"> a.tar </w:t>
+      </w:r>
+      <w:proofErr w:type="spellStart"/>
+      <w:r>
+        <w:rPr>
+          <w:lang w:val="en-US"/>
+        </w:rPr>
+        <w:t>mydir</w:t>
+      </w:r>
+      <w:proofErr w:type="spellEnd"/>
+      <w:r>
+        <w:rPr>
+          <w:lang w:val="en-US"/>
+        </w:rPr>
+        <w:t xml:space="preserve"> (to create a tar file with a directory)</w:t>
+      </w:r>
+    </w:p>
+    <w:p>
+      <w:pPr>
+        <w:pStyle w:val="ListParagraph"/>
+        <w:numPr>
+          <w:ilvl w:val="1"/>
+          <w:numId w:val="1"/>
+        </w:numPr>
+        <w:rPr>
+          <w:lang w:val="en-US"/>
+        </w:rPr>
+      </w:pPr>
+      <w:r>
+        <w:rPr>
+          <w:lang w:val="en-US"/>
+        </w:rPr>
+        <w:t xml:space="preserve">FTP is for file transfer protocol and runs on port 21 </w:t>
+      </w:r>
+    </w:p>
+    <w:p>
+      <w:pPr>
+        <w:pStyle w:val="ListParagraph"/>
+        <w:numPr>
+          <w:ilvl w:val="1"/>
+          <w:numId w:val="1"/>
+        </w:numPr>
+        <w:rPr>
+          <w:lang w:val="en-US"/>
+        </w:rPr>
+      </w:pPr>
+      <w:r>
+        <w:rPr>
+          <w:lang w:val="en-US"/>
+        </w:rPr>
+        <w:t xml:space="preserve">Ports are appended at the end of </w:t>
+      </w:r>
+      <w:proofErr w:type="spellStart"/>
+      <w:r>
+        <w:rPr>
+          <w:lang w:val="en-US"/>
+        </w:rPr>
+        <w:t>ip</w:t>
+      </w:r>
+      <w:proofErr w:type="spellEnd"/>
+      <w:r>
+        <w:rPr>
+          <w:lang w:val="en-US"/>
+        </w:rPr>
+        <w:t xml:space="preserve"> addresses, typically </w:t>
+      </w:r>
+      <w:proofErr w:type="spellStart"/>
+      <w:proofErr w:type="gramStart"/>
+      <w:r>
+        <w:rPr>
+          <w:lang w:val="en-US"/>
+        </w:rPr>
+        <w:t>IPAddresses:Port</w:t>
+      </w:r>
+      <w:proofErr w:type="gramEnd"/>
+      <w:r>
+        <w:rPr>
+          <w:lang w:val="en-US"/>
+        </w:rPr>
+        <w:t>_Num</w:t>
+      </w:r>
+      <w:proofErr w:type="spellEnd"/>
+    </w:p>
+    <w:p>
+      <w:pPr>
+        <w:pStyle w:val="ListParagraph"/>
+        <w:numPr>
+          <w:ilvl w:val="1"/>
+          <w:numId w:val="1"/>
+        </w:numPr>
+        <w:rPr>
+          <w:lang w:val="en-US"/>
+        </w:rPr>
+      </w:pPr>
+      <w:proofErr w:type="gramStart"/>
+      <w:r>
+        <w:rPr>
+          <w:lang w:val="en-US"/>
+        </w:rPr>
+        <w:t>Copy .</w:t>
+      </w:r>
+      <w:proofErr w:type="gramEnd"/>
+      <w:r>
+        <w:rPr>
+          <w:lang w:val="en-US"/>
+        </w:rPr>
+        <w:t xml:space="preserve"> /</w:t>
+      </w:r>
+      <w:proofErr w:type="gramStart"/>
+      <w:r>
+        <w:rPr>
+          <w:lang w:val="en-US"/>
+        </w:rPr>
+        <w:t>app</w:t>
+      </w:r>
+      <w:proofErr w:type="gramEnd"/>
+    </w:p>
+    <w:p>
+      <w:pPr>
+        <w:pStyle w:val="ListParagraph"/>
+        <w:numPr>
+          <w:ilvl w:val="1"/>
+          <w:numId w:val="1"/>
+        </w:numPr>
+        <w:rPr>
+          <w:lang w:val="en-US"/>
+        </w:rPr>
+      </w:pPr>
+      <w:r>
+        <w:rPr>
+          <w:lang w:val="en-US"/>
+        </w:rPr>
+        <w:t>Add &lt;</w:t>
+      </w:r>
+      <w:proofErr w:type="spellStart"/>
+      <w:r>
+        <w:rPr>
+          <w:lang w:val="en-US"/>
+        </w:rPr>
+        <w:t>url</w:t>
+      </w:r>
+      <w:proofErr w:type="spellEnd"/>
+      <w:r>
+        <w:rPr>
+          <w:lang w:val="en-US"/>
+        </w:rPr>
+        <w:t xml:space="preserve"> or tar&gt; /app </w:t>
+      </w:r>
+    </w:p>
+    <w:p>
+      <w:pPr>
+        <w:pStyle w:val="ListParagraph"/>
+        <w:numPr>
+          <w:ilvl w:val="2"/>
+          <w:numId w:val="1"/>
+        </w:numPr>
+        <w:rPr>
+          <w:lang w:val="en-US"/>
+        </w:rPr>
+      </w:pPr>
+      <w:r>
+        <w:rPr>
+          <w:lang w:val="en-US"/>
+        </w:rPr>
+        <w:t>Add automatically unpack compressed files (</w:t>
+      </w:r>
+      <w:proofErr w:type="spellStart"/>
+      <w:proofErr w:type="gramStart"/>
+      <w:r>
+        <w:rPr>
+          <w:lang w:val="en-US"/>
+        </w:rPr>
+        <w:t>ie</w:t>
+      </w:r>
+      <w:proofErr w:type="spellEnd"/>
+      <w:proofErr w:type="gramEnd"/>
+      <w:r>
+        <w:rPr>
+          <w:lang w:val="en-US"/>
+        </w:rPr>
+        <w:t xml:space="preserve"> </w:t>
+      </w:r>
+      <w:proofErr w:type="spellStart"/>
+      <w:r>
+        <w:rPr>
+          <w:lang w:val="en-US"/>
+        </w:rPr>
+        <w:t>tarballs</w:t>
+      </w:r>
+      <w:proofErr w:type="spellEnd"/>
+      <w:r>
+        <w:rPr>
+          <w:lang w:val="en-US"/>
+        </w:rPr>
+        <w:t xml:space="preserve"> and zip files) and it can also download files from a URL and unpack them</w:t>
+      </w:r>
+    </w:p>
+    <w:p>
+      <w:pPr>
+        <w:pStyle w:val="ListParagraph"/>
+        <w:numPr>
+          <w:ilvl w:val="0"/>
+          <w:numId w:val="1"/>
+        </w:numPr>
+        <w:rPr>
+          <w:lang w:val="en-US"/>
+        </w:rPr>
+      </w:pPr>
+      <w:r>
+        <w:rPr>
+          <w:lang w:val="en-US"/>
+        </w:rPr>
+        <w:t xml:space="preserve">docker run --name my-container -d -p 8080:80 </w:t>
+      </w:r>
+      <w:proofErr w:type="spellStart"/>
+      <w:r>
+        <w:rPr>
+          <w:lang w:val="en-US"/>
+        </w:rPr>
+        <w:t>my-</w:t>
+      </w:r>
+      <w:proofErr w:type="gramStart"/>
+      <w:r>
+        <w:rPr>
+          <w:lang w:val="en-US"/>
+        </w:rPr>
+        <w:t>image:latest</w:t>
+      </w:r>
+      <w:proofErr w:type="spellEnd"/>
+      <w:proofErr w:type="gramEnd"/>
+    </w:p>
+    <w:p>
+      <w:pPr>
+        <w:pStyle w:val="ListParagraph"/>
+        <w:numPr>
+          <w:ilvl w:val="0"/>
+          <w:numId w:val="1"/>
+        </w:numPr>
+        <w:rPr>
+          <w:lang w:val="en-US"/>
+        </w:rPr>
+      </w:pPr>
+      <w:r>
+        <w:rPr>
+          <w:lang w:val="en-US"/>
+        </w:rPr>
+        <w:t xml:space="preserve">host machine -&gt; </w:t>
+      </w:r>
+      <w:proofErr w:type="spellStart"/>
+      <w:r>
+        <w:rPr>
+          <w:lang w:val="en-US"/>
+        </w:rPr>
+        <w:t>vm</w:t>
+      </w:r>
+      <w:proofErr w:type="spellEnd"/>
+      <w:r>
+        <w:rPr>
+          <w:lang w:val="en-US"/>
+        </w:rPr>
+        <w:t xml:space="preserve"> -&gt; docker container -&gt; flask </w:t>
+      </w:r>
+    </w:p>
+    <w:p>
+      <w:pPr>
+        <w:pStyle w:val="ListParagraph"/>
+        <w:numPr>
+          <w:ilvl w:val="1"/>
+          <w:numId w:val="1"/>
+        </w:numPr>
+        <w:rPr>
+          <w:lang w:val="en-US"/>
+        </w:rPr>
+      </w:pPr>
+      <w:r>
+        <w:rPr>
+          <w:lang w:val="en-US"/>
+        </w:rPr>
+        <w:t xml:space="preserve">if flask receives a request on port 5001, it will send back a request to 5001 </w:t>
+      </w:r>
+    </w:p>
+    <w:p>
+      <w:pPr>
+        <w:pStyle w:val="ListParagraph"/>
+        <w:numPr>
+          <w:ilvl w:val="1"/>
+          <w:numId w:val="1"/>
+        </w:numPr>
+        <w:rPr>
+          <w:lang w:val="en-US"/>
+        </w:rPr>
+      </w:pPr>
+      <w:r>
+        <w:rPr>
+          <w:lang w:val="en-US"/>
+        </w:rPr>
+        <w:t>a response from the docker container will be sent back so if the mapping was 80:90 then docker will send a response back to 80</w:t>
       </w:r>
     </w:p>
     <w:p>

</xml_diff>

<commit_message>
docker compose add and copy practise
</commit_message>
<xml_diff>
--- a/Introduction.docx
+++ b/Introduction.docx
@@ -986,7 +986,6 @@
         <w:t xml:space="preserve"> </w:t>
       </w:r>
       <w:proofErr w:type="spellStart"/>
-      <w:proofErr w:type="gramStart"/>
       <w:r>
         <w:rPr>
           <w:lang w:val="en-US"/>
@@ -994,7 +993,6 @@
         <w:t>alphine:latest</w:t>
       </w:r>
       <w:proofErr w:type="spellEnd"/>
-      <w:proofErr w:type="gramEnd"/>
       <w:r>
         <w:rPr>
           <w:lang w:val="en-US"/>
@@ -1275,21 +1273,7 @@
         <w:rPr>
           <w:lang w:val="en-US"/>
         </w:rPr>
-        <w:t xml:space="preserve"> docker </w:t>
-      </w:r>
-      <w:proofErr w:type="gramStart"/>
-      <w:r>
-        <w:rPr>
-          <w:lang w:val="en-US"/>
-        </w:rPr>
-        <w:t>build .</w:t>
-      </w:r>
-      <w:proofErr w:type="gramEnd"/>
-      <w:r>
-        <w:rPr>
-          <w:lang w:val="en-US"/>
-        </w:rPr>
-        <w:t xml:space="preserve"> </w:t>
+        <w:t xml:space="preserve"> docker build . </w:t>
       </w:r>
     </w:p>
     <w:p>
@@ -1318,7 +1302,6 @@
         <w:t xml:space="preserve"> docker build -t </w:t>
       </w:r>
       <w:proofErr w:type="spellStart"/>
-      <w:proofErr w:type="gramStart"/>
       <w:r>
         <w:rPr>
           <w:lang w:val="en-US"/>
@@ -1330,14 +1313,7 @@
         <w:rPr>
           <w:lang w:val="en-US"/>
         </w:rPr>
-        <w:t xml:space="preserve"> .</w:t>
-      </w:r>
-      <w:proofErr w:type="gramEnd"/>
-      <w:r>
-        <w:rPr>
-          <w:lang w:val="en-US"/>
-        </w:rPr>
-        <w:t xml:space="preserve"> -&gt; -t for tag, here ‘</w:t>
+        <w:t xml:space="preserve"> . -&gt; -t for tag, here ‘</w:t>
       </w:r>
       <w:proofErr w:type="spellStart"/>
       <w:r>
@@ -1691,55 +1667,31 @@
         <w:t xml:space="preserve"> addresses, typically </w:t>
       </w:r>
       <w:proofErr w:type="spellStart"/>
-      <w:proofErr w:type="gramStart"/>
-      <w:r>
-        <w:rPr>
-          <w:lang w:val="en-US"/>
-        </w:rPr>
-        <w:t>IPAddresses:Port</w:t>
-      </w:r>
-      <w:proofErr w:type="gramEnd"/>
-      <w:r>
-        <w:rPr>
-          <w:lang w:val="en-US"/>
-        </w:rPr>
-        <w:t>_Num</w:t>
-      </w:r>
-      <w:proofErr w:type="spellEnd"/>
-    </w:p>
-    <w:p>
-      <w:pPr>
-        <w:pStyle w:val="ListParagraph"/>
-        <w:numPr>
-          <w:ilvl w:val="1"/>
-          <w:numId w:val="1"/>
-        </w:numPr>
-        <w:rPr>
-          <w:lang w:val="en-US"/>
-        </w:rPr>
-      </w:pPr>
-      <w:proofErr w:type="gramStart"/>
-      <w:r>
-        <w:rPr>
-          <w:lang w:val="en-US"/>
-        </w:rPr>
-        <w:t>Copy .</w:t>
-      </w:r>
-      <w:proofErr w:type="gramEnd"/>
-      <w:r>
-        <w:rPr>
-          <w:lang w:val="en-US"/>
-        </w:rPr>
-        <w:t xml:space="preserve"> /</w:t>
-      </w:r>
-      <w:proofErr w:type="gramStart"/>
-      <w:r>
-        <w:rPr>
-          <w:lang w:val="en-US"/>
-        </w:rPr>
-        <w:t>app</w:t>
-      </w:r>
-      <w:proofErr w:type="gramEnd"/>
+      <w:r>
+        <w:rPr>
+          <w:lang w:val="en-US"/>
+        </w:rPr>
+        <w:t>IPAddresses:Port_Num</w:t>
+      </w:r>
+      <w:proofErr w:type="spellEnd"/>
+    </w:p>
+    <w:p>
+      <w:pPr>
+        <w:pStyle w:val="ListParagraph"/>
+        <w:numPr>
+          <w:ilvl w:val="1"/>
+          <w:numId w:val="1"/>
+        </w:numPr>
+        <w:rPr>
+          <w:lang w:val="en-US"/>
+        </w:rPr>
+      </w:pPr>
+      <w:r>
+        <w:rPr>
+          <w:lang w:val="en-US"/>
+        </w:rPr>
+        <w:t>Copy . /app</w:t>
+      </w:r>
     </w:p>
     <w:p>
       <w:pPr>
@@ -1791,7 +1743,6 @@
         <w:t>Add automatically unpack compressed files (</w:t>
       </w:r>
       <w:proofErr w:type="spellStart"/>
-      <w:proofErr w:type="gramStart"/>
       <w:r>
         <w:rPr>
           <w:lang w:val="en-US"/>
@@ -1799,7 +1750,6 @@
         <w:t>ie</w:t>
       </w:r>
       <w:proofErr w:type="spellEnd"/>
-      <w:proofErr w:type="gramEnd"/>
       <w:r>
         <w:rPr>
           <w:lang w:val="en-US"/>
@@ -1843,17 +1793,9 @@
         <w:rPr>
           <w:lang w:val="en-US"/>
         </w:rPr>
-        <w:t>my-</w:t>
-      </w:r>
-      <w:proofErr w:type="gramStart"/>
-      <w:r>
-        <w:rPr>
-          <w:lang w:val="en-US"/>
-        </w:rPr>
-        <w:t>image:latest</w:t>
-      </w:r>
-      <w:proofErr w:type="spellEnd"/>
-      <w:proofErr w:type="gramEnd"/>
+        <w:t>my-image:latest</w:t>
+      </w:r>
+      <w:proofErr w:type="spellEnd"/>
     </w:p>
     <w:p>
       <w:pPr>
@@ -1927,7 +1869,217 @@
       <w:pPr>
         <w:pStyle w:val="ListParagraph"/>
         <w:numPr>
-          <w:ilvl w:val="1"/>
+          <w:ilvl w:val="0"/>
+          <w:numId w:val="1"/>
+        </w:numPr>
+        <w:rPr>
+          <w:lang w:val="en-US"/>
+        </w:rPr>
+      </w:pPr>
+      <w:proofErr w:type="spellStart"/>
+      <w:r>
+        <w:rPr>
+          <w:lang w:val="en-US"/>
+        </w:rPr>
+        <w:t>dockerignore</w:t>
+      </w:r>
+      <w:proofErr w:type="spellEnd"/>
+      <w:r>
+        <w:rPr>
+          <w:lang w:val="en-US"/>
+        </w:rPr>
+        <w:t xml:space="preserve"> files</w:t>
+      </w:r>
+      <w:r>
+        <w:rPr>
+          <w:lang w:val="en-US"/>
+        </w:rPr>
+        <w:t xml:space="preserve"> and unnecessary rebuilds</w:t>
+      </w:r>
+      <w:r>
+        <w:rPr>
+          <w:lang w:val="en-US"/>
+        </w:rPr>
+        <w:t>:</w:t>
+      </w:r>
+    </w:p>
+    <w:p>
+      <w:pPr>
+        <w:pStyle w:val="ListParagraph"/>
+        <w:numPr>
+          <w:ilvl w:val="1"/>
+          <w:numId w:val="1"/>
+        </w:numPr>
+        <w:rPr>
+          <w:lang w:val="en-US"/>
+        </w:rPr>
+      </w:pPr>
+      <w:r>
+        <w:rPr>
+          <w:lang w:val="en-US"/>
+        </w:rPr>
+        <w:t>x</w:t>
+      </w:r>
+    </w:p>
+    <w:p>
+      <w:pPr>
+        <w:pStyle w:val="ListParagraph"/>
+        <w:numPr>
+          <w:ilvl w:val="0"/>
+          <w:numId w:val="1"/>
+        </w:numPr>
+        <w:rPr>
+          <w:lang w:val="en-US"/>
+        </w:rPr>
+      </w:pPr>
+      <w:r>
+        <w:rPr>
+          <w:lang w:val="en-US"/>
+        </w:rPr>
+        <w:t>Docker Compose:</w:t>
+      </w:r>
+    </w:p>
+    <w:p>
+      <w:pPr>
+        <w:pStyle w:val="ListParagraph"/>
+        <w:numPr>
+          <w:ilvl w:val="1"/>
+          <w:numId w:val="1"/>
+        </w:numPr>
+        <w:rPr>
+          <w:lang w:val="en-US"/>
+        </w:rPr>
+      </w:pPr>
+      <w:r>
+        <w:rPr>
+          <w:lang w:val="en-US"/>
+        </w:rPr>
+        <w:t>Always restart means the container will start again automatically whenever it stops or crashes</w:t>
+      </w:r>
+    </w:p>
+    <w:p>
+      <w:pPr>
+        <w:pStyle w:val="ListParagraph"/>
+        <w:numPr>
+          <w:ilvl w:val="2"/>
+          <w:numId w:val="1"/>
+        </w:numPr>
+        <w:rPr>
+          <w:lang w:val="en-US"/>
+        </w:rPr>
+      </w:pPr>
+      <w:r>
+        <w:rPr>
+          <w:lang w:val="en-US"/>
+        </w:rPr>
+        <w:t>Might enter a restart loop (restart and crash)</w:t>
+      </w:r>
+    </w:p>
+    <w:p>
+      <w:pPr>
+        <w:pStyle w:val="ListParagraph"/>
+        <w:numPr>
+          <w:ilvl w:val="2"/>
+          <w:numId w:val="1"/>
+        </w:numPr>
+        <w:rPr>
+          <w:lang w:val="en-US"/>
+        </w:rPr>
+      </w:pPr>
+      <w:r>
+        <w:rPr>
+          <w:lang w:val="en-US"/>
+        </w:rPr>
+        <w:t xml:space="preserve">Use ‘on-failure’ instead, which only restarts the container if it exits with a non-zero status code </w:t>
+      </w:r>
+    </w:p>
+    <w:p>
+      <w:pPr>
+        <w:pStyle w:val="ListParagraph"/>
+        <w:numPr>
+          <w:ilvl w:val="1"/>
+          <w:numId w:val="1"/>
+        </w:numPr>
+        <w:rPr>
+          <w:lang w:val="en-US"/>
+        </w:rPr>
+      </w:pPr>
+      <w:r>
+        <w:rPr>
+          <w:lang w:val="en-US"/>
+        </w:rPr>
+        <w:t>-d to make services run in the background</w:t>
+      </w:r>
+    </w:p>
+    <w:p>
+      <w:pPr>
+        <w:pStyle w:val="ListParagraph"/>
+        <w:numPr>
+          <w:ilvl w:val="1"/>
+          <w:numId w:val="1"/>
+        </w:numPr>
+        <w:rPr>
+          <w:lang w:val="en-US"/>
+        </w:rPr>
+      </w:pPr>
+      <w:r>
+        <w:rPr>
+          <w:lang w:val="en-US"/>
+        </w:rPr>
+        <w:t>Install docker-compose</w:t>
+      </w:r>
+      <w:r>
+        <w:rPr>
+          <w:lang w:val="en-US"/>
+        </w:rPr>
+        <w:t xml:space="preserve"> on </w:t>
+      </w:r>
+      <w:proofErr w:type="spellStart"/>
+      <w:r>
+        <w:rPr>
+          <w:lang w:val="en-US"/>
+        </w:rPr>
+        <w:t>vm</w:t>
+      </w:r>
+      <w:proofErr w:type="spellEnd"/>
+      <w:r>
+        <w:rPr>
+          <w:lang w:val="en-US"/>
+        </w:rPr>
+        <w:t xml:space="preserve"> </w:t>
+      </w:r>
+    </w:p>
+    <w:p>
+      <w:pPr>
+        <w:pStyle w:val="ListParagraph"/>
+        <w:numPr>
+          <w:ilvl w:val="0"/>
+          <w:numId w:val="1"/>
+        </w:numPr>
+        <w:rPr>
+          <w:lang w:val="en-US"/>
+        </w:rPr>
+      </w:pPr>
+      <w:proofErr w:type="spellStart"/>
+      <w:r>
+        <w:rPr>
+          <w:lang w:val="en-US"/>
+        </w:rPr>
+        <w:t>Sudo</w:t>
+      </w:r>
+      <w:proofErr w:type="spellEnd"/>
+      <w:r>
+        <w:rPr>
+          <w:lang w:val="en-US"/>
+        </w:rPr>
+        <w:t xml:space="preserve"> docker network ls </w:t>
+      </w:r>
+    </w:p>
+    <w:p>
+      <w:pPr>
+        <w:pStyle w:val="ListParagraph"/>
+        <w:numPr>
+          <w:ilvl w:val="0"/>
           <w:numId w:val="1"/>
         </w:numPr>
         <w:rPr>

</xml_diff>